<commit_message>
background background done ish
</commit_message>
<xml_diff>
--- a/MQTT.docx
+++ b/MQTT.docx
@@ -8,8 +8,6 @@
           <w:lang w:val="en-IE"/>
         </w:rPr>
       </w:pPr>
-      <w:bookmarkStart w:id="0" w:name="_GoBack"/>
-      <w:bookmarkEnd w:id="0"/>
     </w:p>
     <w:p>
       <w:pPr>
@@ -71,6 +69,12 @@
           <w:lang w:val="en-IE"/>
         </w:rPr>
       </w:pPr>
+      <w:r>
+        <w:rPr>
+          <w:lang w:val="en-IE"/>
+        </w:rPr>
+        <w:t>//</w:t>
+      </w:r>
       <w:r>
         <w:rPr>
           <w:lang w:val="en-IE"/>
@@ -143,10 +147,17 @@
     </w:p>
     <w:p>
       <w:pPr>
-        <w:rPr>
-          <w:lang w:val="en-IE"/>
-        </w:rPr>
-      </w:pPr>
+        <w:pStyle w:val="Heading1"/>
+        <w:rPr>
+          <w:lang w:val="en-IE"/>
+        </w:rPr>
+      </w:pPr>
+      <w:r>
+        <w:rPr>
+          <w:lang w:val="en-IE"/>
+        </w:rPr>
+        <w:t>Background</w:t>
+      </w:r>
     </w:p>
     <w:p>
       <w:pPr>
@@ -173,62 +184,6 @@
         </w:rPr>
         <w:t>(MQ Telemetry Transport)</w:t>
       </w:r>
-    </w:p>
-    <w:p>
-      <w:pPr>
-        <w:rPr>
-          <w:lang w:val="en-IE"/>
-        </w:rPr>
-      </w:pPr>
-    </w:p>
-    <w:p>
-      <w:pPr>
-        <w:rPr>
-          <w:lang w:val="en-IE"/>
-        </w:rPr>
-      </w:pPr>
-    </w:p>
-    <w:p>
-      <w:pPr>
-        <w:rPr>
-          <w:lang w:val="en-IE"/>
-        </w:rPr>
-      </w:pPr>
-    </w:p>
-    <w:p>
-      <w:pPr>
-        <w:rPr>
-          <w:lang w:val="en-IE"/>
-        </w:rPr>
-      </w:pPr>
-    </w:p>
-    <w:p>
-      <w:pPr>
-        <w:rPr>
-          <w:lang w:val="en-IE"/>
-        </w:rPr>
-      </w:pPr>
-    </w:p>
-    <w:p>
-      <w:pPr>
-        <w:rPr>
-          <w:lang w:val="en-IE"/>
-        </w:rPr>
-      </w:pPr>
-    </w:p>
-    <w:p>
-      <w:pPr>
-        <w:rPr>
-          <w:lang w:val="en-IE"/>
-        </w:rPr>
-      </w:pPr>
-    </w:p>
-    <w:p>
-      <w:pPr>
-        <w:rPr>
-          <w:lang w:val="en-IE"/>
-        </w:rPr>
-      </w:pPr>
       <w:r>
         <w:rPr>
           <w:lang w:val="en-IE"/>
@@ -247,34 +202,24 @@
         </w:rPr>
         <w:t xml:space="preserve">. </w:t>
       </w:r>
-    </w:p>
-    <w:p>
-      <w:pPr>
-        <w:rPr>
-          <w:lang w:val="en-IE"/>
-        </w:rPr>
-      </w:pPr>
-    </w:p>
-    <w:p>
-      <w:pPr>
-        <w:rPr>
-          <w:lang w:val="en-IE"/>
-        </w:rPr>
-      </w:pPr>
-      <w:r>
-        <w:rPr>
-          <w:lang w:val="en-IE"/>
-        </w:rPr>
-        <w:t xml:space="preserve">Designed for connections with remote location s where a “small code footprint” is required or where the network </w:t>
-      </w:r>
-      <w:proofErr w:type="spellStart"/>
-      <w:r>
-        <w:rPr>
-          <w:lang w:val="en-IE"/>
-        </w:rPr>
-        <w:t>banwidth</w:t>
-      </w:r>
-      <w:proofErr w:type="spellEnd"/>
+      <w:r>
+        <w:rPr>
+          <w:lang w:val="en-IE"/>
+        </w:rPr>
+        <w:t>It is d</w:t>
+      </w:r>
+      <w:r>
+        <w:rPr>
+          <w:lang w:val="en-IE"/>
+        </w:rPr>
+        <w:t xml:space="preserve">esigned for connections with remote location s where a “small code footprint” is required or where the network </w:t>
+      </w:r>
+      <w:r>
+        <w:rPr>
+          <w:lang w:val="en-IE"/>
+        </w:rPr>
+        <w:t>bandwidth</w:t>
+      </w:r>
       <w:r>
         <w:rPr>
           <w:lang w:val="en-IE"/>
@@ -299,7 +244,117 @@
         <w:rPr>
           <w:lang w:val="en-IE"/>
         </w:rPr>
-        <w:t xml:space="preserve">How to get control data events from constrain networks </w:t>
+        <w:t>MQTT was built</w:t>
+      </w:r>
+      <w:r>
+        <w:rPr>
+          <w:lang w:val="en-IE"/>
+        </w:rPr>
+        <w:t xml:space="preserve"> in 1999,</w:t>
+      </w:r>
+      <w:r>
+        <w:rPr>
+          <w:lang w:val="en-IE"/>
+        </w:rPr>
+        <w:t xml:space="preserve"> with the intention to simplify the connection between the M2M would to the ‘internet of things’. Its</w:t>
+      </w:r>
+      <w:r>
+        <w:rPr>
+          <w:lang w:val="en-IE"/>
+        </w:rPr>
+        <w:t xml:space="preserve"> use wasn’t controversial until IBM created an open source MQTT. IBM’s ve</w:t>
+      </w:r>
+      <w:r>
+        <w:rPr>
+          <w:lang w:val="en-IE"/>
+        </w:rPr>
+        <w:t>rsion of MQTT had added extra aspect into the design, including a open standard and a list of favourable</w:t>
+      </w:r>
+      <w:r>
+        <w:rPr>
+          <w:lang w:val="en-IE"/>
+        </w:rPr>
+        <w:t>,</w:t>
+      </w:r>
+      <w:r>
+        <w:rPr>
+          <w:lang w:val="en-IE"/>
+        </w:rPr>
+        <w:t xml:space="preserve"> neat features.</w:t>
+      </w:r>
+    </w:p>
+    <w:p>
+      <w:pPr>
+        <w:rPr>
+          <w:lang w:val="en-IE"/>
+        </w:rPr>
+      </w:pPr>
+    </w:p>
+    <w:p>
+      <w:pPr>
+        <w:rPr>
+          <w:lang w:val="en-IE"/>
+        </w:rPr>
+      </w:pPr>
+    </w:p>
+    <w:p>
+      <w:pPr>
+        <w:rPr>
+          <w:lang w:val="en-IE"/>
+        </w:rPr>
+      </w:pPr>
+    </w:p>
+    <w:p>
+      <w:pPr>
+        <w:rPr>
+          <w:lang w:val="en-IE"/>
+        </w:rPr>
+      </w:pPr>
+    </w:p>
+    <w:p>
+      <w:pPr>
+        <w:rPr>
+          <w:lang w:val="en-IE"/>
+        </w:rPr>
+      </w:pPr>
+    </w:p>
+    <w:p>
+      <w:pPr>
+        <w:rPr>
+          <w:lang w:val="en-IE"/>
+        </w:rPr>
+      </w:pPr>
+      <w:r>
+        <w:rPr>
+          <w:lang w:val="en-IE"/>
+        </w:rPr>
+        <w:t xml:space="preserve">get </w:t>
+      </w:r>
+      <w:proofErr w:type="spellStart"/>
+      <w:r>
+        <w:rPr>
+          <w:lang w:val="en-IE"/>
+        </w:rPr>
+        <w:t>control</w:t>
+      </w:r>
+      <w:r>
+        <w:rPr>
+          <w:lang w:val="en-IE"/>
+        </w:rPr>
+        <w:t>ed</w:t>
+      </w:r>
+      <w:proofErr w:type="spellEnd"/>
+      <w:r>
+        <w:rPr>
+          <w:lang w:val="en-IE"/>
+        </w:rPr>
+        <w:t xml:space="preserve"> data events from constrain networks </w:t>
+      </w:r>
+      <w:r>
+        <w:rPr>
+          <w:lang w:val="en-IE"/>
+        </w:rPr>
+        <w:t>into some where useful</w:t>
       </w:r>
     </w:p>
     <w:p>
@@ -542,15 +597,8 @@
         <w:rPr>
           <w:lang w:val="en-IE"/>
         </w:rPr>
-        <w:t>MQTT was created XXX to make it simple to connect the M@M world to the traditional IT world.</w:t>
-      </w:r>
-    </w:p>
-    <w:p>
-      <w:pPr>
-        <w:rPr>
-          <w:lang w:val="en-IE"/>
-        </w:rPr>
-      </w:pPr>
+        <w:t>Usage:</w:t>
+      </w:r>
     </w:p>
     <w:p>
       <w:pPr>
@@ -1188,32 +1236,8 @@
           <w:lang w:val="en-IE"/>
         </w:rPr>
       </w:pPr>
-      <w:r>
-        <w:rPr>
-          <w:lang w:val="en-IE"/>
-        </w:rPr>
-        <w:t>Background</w:t>
-      </w:r>
-    </w:p>
-    <w:p>
-      <w:pPr>
-        <w:rPr>
-          <w:lang w:val="en-IE"/>
-        </w:rPr>
-      </w:pPr>
-      <w:r>
-        <w:rPr>
-          <w:lang w:val="en-IE"/>
-        </w:rPr>
-        <w:t>Standard what is it for</w:t>
-      </w:r>
-    </w:p>
-    <w:p>
-      <w:pPr>
-        <w:rPr>
-          <w:lang w:val="en-IE"/>
-        </w:rPr>
-      </w:pPr>
+      <w:bookmarkStart w:id="0" w:name="_GoBack"/>
+      <w:bookmarkEnd w:id="0"/>
     </w:p>
     <w:p>
       <w:pPr>
@@ -2461,6 +2485,27 @@
     <w:name w:val="Normal"/>
     <w:qFormat/>
   </w:style>
+  <w:style w:type="paragraph" w:styleId="Heading1">
+    <w:name w:val="heading 1"/>
+    <w:basedOn w:val="Normal"/>
+    <w:next w:val="Normal"/>
+    <w:link w:val="Heading1Char"/>
+    <w:uiPriority w:val="9"/>
+    <w:qFormat/>
+    <w:rsid w:val="002E1E87"/>
+    <w:pPr>
+      <w:keepNext/>
+      <w:keepLines/>
+      <w:spacing w:before="240"/>
+      <w:outlineLvl w:val="0"/>
+    </w:pPr>
+    <w:rPr>
+      <w:rFonts w:asciiTheme="majorHAnsi" w:eastAsiaTheme="majorEastAsia" w:hAnsiTheme="majorHAnsi" w:cstheme="majorBidi"/>
+      <w:color w:val="2E74B5" w:themeColor="accent1" w:themeShade="BF"/>
+      <w:sz w:val="32"/>
+      <w:szCs w:val="32"/>
+    </w:rPr>
+  </w:style>
   <w:style w:type="character" w:default="1" w:styleId="DefaultParagraphFont">
     <w:name w:val="Default Paragraph Font"/>
     <w:uiPriority w:val="1"/>
@@ -2487,6 +2532,52 @@
     <w:uiPriority w:val="99"/>
     <w:semiHidden/>
     <w:unhideWhenUsed/>
+  </w:style>
+  <w:style w:type="paragraph" w:styleId="Title">
+    <w:name w:val="Title"/>
+    <w:basedOn w:val="Normal"/>
+    <w:next w:val="Normal"/>
+    <w:link w:val="TitleChar"/>
+    <w:uiPriority w:val="10"/>
+    <w:qFormat/>
+    <w:rsid w:val="002E1E87"/>
+    <w:pPr>
+      <w:contextualSpacing/>
+    </w:pPr>
+    <w:rPr>
+      <w:rFonts w:asciiTheme="majorHAnsi" w:eastAsiaTheme="majorEastAsia" w:hAnsiTheme="majorHAnsi" w:cstheme="majorBidi"/>
+      <w:spacing w:val="-10"/>
+      <w:kern w:val="28"/>
+      <w:sz w:val="56"/>
+      <w:szCs w:val="56"/>
+    </w:rPr>
+  </w:style>
+  <w:style w:type="character" w:customStyle="1" w:styleId="TitleChar">
+    <w:name w:val="Title Char"/>
+    <w:basedOn w:val="DefaultParagraphFont"/>
+    <w:link w:val="Title"/>
+    <w:uiPriority w:val="10"/>
+    <w:rsid w:val="002E1E87"/>
+    <w:rPr>
+      <w:rFonts w:asciiTheme="majorHAnsi" w:eastAsiaTheme="majorEastAsia" w:hAnsiTheme="majorHAnsi" w:cstheme="majorBidi"/>
+      <w:spacing w:val="-10"/>
+      <w:kern w:val="28"/>
+      <w:sz w:val="56"/>
+      <w:szCs w:val="56"/>
+    </w:rPr>
+  </w:style>
+  <w:style w:type="character" w:customStyle="1" w:styleId="Heading1Char">
+    <w:name w:val="Heading 1 Char"/>
+    <w:basedOn w:val="DefaultParagraphFont"/>
+    <w:link w:val="Heading1"/>
+    <w:uiPriority w:val="9"/>
+    <w:rsid w:val="002E1E87"/>
+    <w:rPr>
+      <w:rFonts w:asciiTheme="majorHAnsi" w:eastAsiaTheme="majorEastAsia" w:hAnsiTheme="majorHAnsi" w:cstheme="majorBidi"/>
+      <w:color w:val="2E74B5" w:themeColor="accent1" w:themeShade="BF"/>
+      <w:sz w:val="32"/>
+      <w:szCs w:val="32"/>
+    </w:rPr>
   </w:style>
 </w:styles>
 </file>

</xml_diff>

<commit_message>
real life usage done
</commit_message>
<xml_diff>
--- a/MQTT.docx
+++ b/MQTT.docx
@@ -382,7 +382,13 @@
         <w:rPr>
           <w:lang w:val="en-IE"/>
         </w:rPr>
-        <w:t xml:space="preserve"> with low latency, the smallest fixed header it requires could be as little as two bytes, which is very small compared to other messaging protocols, like http.</w:t>
+        <w:t xml:space="preserve">, with extremely </w:t>
+      </w:r>
+      <w:r>
+        <w:rPr>
+          <w:lang w:val="en-IE"/>
+        </w:rPr>
+        <w:t>low latency, the smallest fixed header it requires could be as little as two bytes, which is very small compared to other messaging protocols, like http.</w:t>
       </w:r>
       <w:r>
         <w:rPr>
@@ -395,7 +401,7 @@
           <w:color w:val="FF0000"/>
           <w:lang w:val="en-IE"/>
         </w:rPr>
-        <w:t>This light weight, low network intensive protocol is also easy to understand and simple to implement.</w:t>
+        <w:t>This light weight protocol is also easy to understand and simple to implement.</w:t>
       </w:r>
       <w:r>
         <w:rPr>
@@ -403,6 +409,141 @@
           <w:lang w:val="en-IE"/>
         </w:rPr>
         <w:t xml:space="preserve"> Change this sentence so that it fits into the paragraph…</w:t>
+      </w:r>
+    </w:p>
+    <w:p>
+      <w:pPr>
+        <w:rPr>
+          <w:lang w:val="en-IE"/>
+        </w:rPr>
+      </w:pPr>
+    </w:p>
+    <w:p>
+      <w:pPr>
+        <w:rPr>
+          <w:lang w:val="en-IE"/>
+        </w:rPr>
+      </w:pPr>
+      <w:r>
+        <w:rPr>
+          <w:lang w:val="en-IE"/>
+        </w:rPr>
+        <w:t xml:space="preserve">MQTT has gotten </w:t>
+      </w:r>
+      <w:r>
+        <w:rPr>
+          <w:lang w:val="en-IE"/>
+        </w:rPr>
+        <w:t xml:space="preserve">many </w:t>
+      </w:r>
+      <w:r>
+        <w:rPr>
+          <w:lang w:val="en-IE"/>
+        </w:rPr>
+        <w:t xml:space="preserve">acknowledgment as a valid </w:t>
+      </w:r>
+      <w:r>
+        <w:rPr>
+          <w:lang w:val="en-IE"/>
+        </w:rPr>
+        <w:t xml:space="preserve">protocol recently. A major one comes from Facebook. Facebook messenger </w:t>
+      </w:r>
+      <w:r>
+        <w:rPr>
+          <w:lang w:val="en-IE"/>
+        </w:rPr>
+        <w:t>is built upon MQTT,</w:t>
+      </w:r>
+      <w:r>
+        <w:rPr>
+          <w:lang w:val="en-IE"/>
+        </w:rPr>
+        <w:t xml:space="preserve"> </w:t>
+      </w:r>
+      <w:r>
+        <w:rPr>
+          <w:lang w:val="en-IE"/>
+        </w:rPr>
+        <w:t>MQTT acts as a low intensive protocol</w:t>
+      </w:r>
+      <w:r>
+        <w:rPr>
+          <w:lang w:val="en-IE"/>
+        </w:rPr>
+        <w:t xml:space="preserve">, it </w:t>
+      </w:r>
+      <w:r>
+        <w:rPr>
+          <w:lang w:val="en-IE"/>
+        </w:rPr>
+        <w:t>provide</w:t>
+      </w:r>
+      <w:r>
+        <w:rPr>
+          <w:lang w:val="en-IE"/>
+        </w:rPr>
+        <w:t>s</w:t>
+      </w:r>
+      <w:r>
+        <w:rPr>
+          <w:lang w:val="en-IE"/>
+        </w:rPr>
+        <w:t xml:space="preserve"> low latency</w:t>
+      </w:r>
+      <w:r>
+        <w:rPr>
+          <w:lang w:val="en-IE"/>
+        </w:rPr>
+        <w:t xml:space="preserve"> for about a billion users and makes sure that the </w:t>
+      </w:r>
+      <w:r>
+        <w:rPr>
+          <w:lang w:val="en-IE"/>
+        </w:rPr>
+        <w:t xml:space="preserve">messages show up instantly without destroying </w:t>
+      </w:r>
+      <w:r>
+        <w:rPr>
+          <w:lang w:val="en-IE"/>
+        </w:rPr>
+        <w:t>device battery and network.</w:t>
+      </w:r>
+    </w:p>
+    <w:p>
+      <w:pPr>
+        <w:rPr>
+          <w:lang w:val="en-IE"/>
+        </w:rPr>
+      </w:pPr>
+      <w:r>
+        <w:rPr>
+          <w:lang w:val="en-IE"/>
+        </w:rPr>
+        <w:t xml:space="preserve">Home users also </w:t>
+      </w:r>
+      <w:r>
+        <w:rPr>
+          <w:lang w:val="en-IE"/>
+        </w:rPr>
+        <w:t>receive great benefit</w:t>
+      </w:r>
+      <w:r>
+        <w:rPr>
+          <w:lang w:val="en-IE"/>
+        </w:rPr>
+        <w:t xml:space="preserve"> from MQTT as many Smart Home systems </w:t>
+      </w:r>
+      <w:r>
+        <w:rPr>
+          <w:lang w:val="en-IE"/>
+        </w:rPr>
+        <w:t xml:space="preserve">and alarm systems </w:t>
+      </w:r>
+      <w:r>
+        <w:rPr>
+          <w:lang w:val="en-IE"/>
+        </w:rPr>
+        <w:t xml:space="preserve">are also built upon MQTT. </w:t>
       </w:r>
       <w:bookmarkStart w:id="0" w:name="_GoBack"/>
       <w:bookmarkEnd w:id="0"/>
@@ -427,20 +568,6 @@
           <w:lang w:val="en-IE"/>
         </w:rPr>
       </w:pPr>
-    </w:p>
-    <w:p>
-      <w:pPr>
-        <w:rPr>
-          <w:lang w:val="en-IE"/>
-        </w:rPr>
-      </w:pPr>
-    </w:p>
-    <w:p>
-      <w:pPr>
-        <w:rPr>
-          <w:lang w:val="en-IE"/>
-        </w:rPr>
-      </w:pPr>
       <w:r>
         <w:rPr>
           <w:lang w:val="en-IE"/>
@@ -506,25 +633,6 @@
           <w:lang w:val="en-IE"/>
         </w:rPr>
       </w:pPr>
-      <w:r>
-        <w:rPr>
-          <w:lang w:val="en-IE"/>
-        </w:rPr>
-        <w:t>Low network intensive protocol</w:t>
-      </w:r>
-    </w:p>
-    <w:p>
-      <w:pPr>
-        <w:rPr>
-          <w:lang w:val="en-IE"/>
-        </w:rPr>
-      </w:pPr>
-      <w:r>
-        <w:rPr>
-          <w:lang w:val="en-IE"/>
-        </w:rPr>
-        <w:t>Easy to understand and simple to implement</w:t>
-      </w:r>
     </w:p>
     <w:p>
       <w:pPr>

</xml_diff>